<commit_message>
Oh shit, here we go again
</commit_message>
<xml_diff>
--- a/utilities/Plantilla de Contenido para Cines de Venezuela.docx
+++ b/utilities/Plantilla de Contenido para Cines de Venezuela.docx
@@ -43,6 +43,47 @@
       </w:r>
       <w:proofErr w:type="spellEnd"/>
       <w:r>
+        <w:t xml:space="preserve">&gt;&lt;b&gt;&lt;p </w:t>
+      </w:r>
+      <w:proofErr w:type="spellStart"/>
+      <w:r>
+        <w:t>align</w:t>
+      </w:r>
+      <w:proofErr w:type="spellEnd"/>
+      <w:r>
+        <w:t xml:space="preserve"> = 'center'&gt;&lt;FONT SIZE=5</w:t>
+      </w:r>
+      <w:proofErr w:type="gramStart"/>
+      <w:r>
+        <w:t>&gt;</w:t>
+      </w:r>
+      <w:r>
+        <w:t>¿</w:t>
+      </w:r>
+      <w:proofErr w:type="gramEnd"/>
+      <w:r>
+        <w:t>Quiénes somos?</w:t>
+      </w:r>
+      <w:r>
+        <w:t>&lt;/</w:t>
+      </w:r>
+      <w:proofErr w:type="spellStart"/>
+      <w:r>
+        <w:t>font</w:t>
+      </w:r>
+      <w:proofErr w:type="spellEnd"/>
+      <w:r>
+        <w:t>&gt;&lt;/</w:t>
+      </w:r>
+      <w:r>
+        <w:t>p&gt;&lt;/b&gt;&lt;</w:t>
+      </w:r>
+      <w:proofErr w:type="spellStart"/>
+      <w:r>
+        <w:t>br</w:t>
+      </w:r>
+      <w:proofErr w:type="spellEnd"/>
+      <w:r>
         <w:t xml:space="preserve">&gt;&lt;p </w:t>
       </w:r>
       <w:proofErr w:type="spellStart"/>
@@ -59,11 +100,101 @@
       </w:r>
       <w:proofErr w:type="spellEnd"/>
       <w:r>
-        <w:t xml:space="preserve">'&gt;La empresa “Cines de Venezuela” es una red de cines dispersa a lo largo de todo el país, teniendo sucursales en todas las ciudades, ofreciendo las películas más recientes y aclamadas en el campo del entretenimiento, satisfaciendo así los gustos de todos sus </w:t>
+        <w:t>'&gt;</w:t>
+      </w:r>
+      <w:r>
+        <w:t>La empresa “Cines de Venezuela” es una red de cines dispersa a lo largo de todo el país, teniendo sucursales en todas las ciudades, ofreciendo las películas más recientes y aclamadas en el campo del entretenimiento, satisfaciendo así los gustos de todos sus clientes.&lt;/</w:t>
+      </w:r>
+      <w:r>
+        <w:t>p&gt;&lt;/</w:t>
+      </w:r>
+      <w:proofErr w:type="spellStart"/>
+      <w:r>
+        <w:t>html</w:t>
+      </w:r>
+      <w:proofErr w:type="spellEnd"/>
+      <w:r>
+        <w:t>&gt;</w:t>
+      </w:r>
+    </w:p>
+    <w:p>
+      <w:pPr>
+        <w:pStyle w:val="Ttulo2"/>
+        <w:rPr>
+          <w:b/>
+        </w:rPr>
+      </w:pPr>
+      <w:r>
+        <w:rPr>
+          <w:b/>
+        </w:rPr>
+        <w:t>Ventas rápidas</w:t>
+      </w:r>
+    </w:p>
+    <w:p>
+      <w:pPr>
+        <w:jc w:val="both"/>
+      </w:pPr>
+      <w:r>
+        <w:t>&lt;</w:t>
+      </w:r>
+      <w:proofErr w:type="spellStart"/>
+      <w:r>
+        <w:t>html</w:t>
+      </w:r>
+      <w:proofErr w:type="spellEnd"/>
+      <w:r>
+        <w:t xml:space="preserve">&gt;&lt;b&gt;&lt;p </w:t>
+      </w:r>
+      <w:proofErr w:type="spellStart"/>
+      <w:r>
+        <w:t>align</w:t>
+      </w:r>
+      <w:proofErr w:type="spellEnd"/>
+      <w:r>
+        <w:t xml:space="preserve"> = 'center'&gt;&lt;FONT SIZE=5&gt;Ventas rápidas&lt;/</w:t>
+      </w:r>
+      <w:proofErr w:type="spellStart"/>
+      <w:r>
+        <w:t>font</w:t>
+      </w:r>
+      <w:proofErr w:type="spellEnd"/>
+      <w:r>
+        <w:t>&gt;&lt;/p&gt;&lt;/b&gt;&lt;</w:t>
+      </w:r>
+      <w:proofErr w:type="spellStart"/>
+      <w:r>
+        <w:t>br</w:t>
+      </w:r>
+      <w:proofErr w:type="spellEnd"/>
+      <w:r>
+        <w:t xml:space="preserve">&gt;&lt;p </w:t>
+      </w:r>
+      <w:proofErr w:type="spellStart"/>
+      <w:r>
+        <w:t>align</w:t>
+      </w:r>
+      <w:proofErr w:type="spellEnd"/>
+      <w:r>
+        <w:t xml:space="preserve"> = '</w:t>
+      </w:r>
+      <w:proofErr w:type="spellStart"/>
+      <w:r>
+        <w:t>justify</w:t>
+      </w:r>
+      <w:proofErr w:type="spellEnd"/>
+      <w:r>
+        <w:t>'&gt;"Cines de Venezuela" realiza sus ventas por medio de tickets, tanto para las funciones que ofrece como para la venta de golosinas. Para el caso de los tickets de golosina, se dispone de un ticket perso</w:t>
+      </w:r>
+      <w:r>
+        <w:t xml:space="preserve">nalizado para el </w:t>
       </w:r>
       <w:proofErr w:type="gramStart"/>
       <w:r>
-        <w:t>clientes.&lt;</w:t>
+        <w:t>cliente.</w:t>
+      </w:r>
+      <w:r>
+        <w:t>&lt;</w:t>
       </w:r>
       <w:proofErr w:type="gramEnd"/>
       <w:r>
@@ -89,7 +220,7 @@
         <w:rPr>
           <w:b/>
         </w:rPr>
-        <w:t>Ventas rápidas</w:t>
+        <w:t>Visualiza reportes actualizados</w:t>
       </w:r>
     </w:p>
     <w:p>
@@ -105,6 +236,36 @@
       </w:r>
       <w:proofErr w:type="spellEnd"/>
       <w:r>
+        <w:t xml:space="preserve">&gt;&lt;b&gt;&lt;p </w:t>
+      </w:r>
+      <w:proofErr w:type="spellStart"/>
+      <w:r>
+        <w:t>align</w:t>
+      </w:r>
+      <w:proofErr w:type="spellEnd"/>
+      <w:r>
+        <w:t xml:space="preserve"> = 'center'&gt;&lt;FONT SIZE=5&gt;</w:t>
+      </w:r>
+      <w:r>
+        <w:t>Visualiza reportes actualizados</w:t>
+      </w:r>
+      <w:r>
+        <w:t>&lt;/</w:t>
+      </w:r>
+      <w:proofErr w:type="spellStart"/>
+      <w:r>
+        <w:t>font</w:t>
+      </w:r>
+      <w:proofErr w:type="spellEnd"/>
+      <w:r>
+        <w:t>&gt;&lt;/p&gt;&lt;/b&gt;&lt;</w:t>
+      </w:r>
+      <w:proofErr w:type="spellStart"/>
+      <w:r>
+        <w:t>br</w:t>
+      </w:r>
+      <w:proofErr w:type="spellEnd"/>
+      <w:r>
         <w:t xml:space="preserve">&gt;&lt;p </w:t>
       </w:r>
       <w:proofErr w:type="spellStart"/>
@@ -121,14 +282,31 @@
       </w:r>
       <w:proofErr w:type="spellEnd"/>
       <w:r>
-        <w:t xml:space="preserve">'&gt;"Cines de Venezuela" realiza sus ventas por medio de tickets, tanto para las funciones que ofrece como para la venta de golosinas. Para el caso de los tickets de golosina, se dispone de un ticket personalizado para el </w:t>
+        <w:t>'</w:t>
       </w:r>
       <w:proofErr w:type="gramStart"/>
       <w:r>
-        <w:t>cliente.&lt;</w:t>
+        <w:t>&gt;</w:t>
+      </w:r>
+      <w:r>
+        <w:t>¿</w:t>
       </w:r>
       <w:proofErr w:type="gramEnd"/>
       <w:r>
+        <w:t>Necesitas conocer las películas proyectadas en el último mes? ¿saber cuáles fueron los clientes más frecuentes? ¿Estar al tanto de los ingresos obtenidos? Visualiza esta informació</w:t>
+      </w:r>
+      <w:r>
+        <w:t xml:space="preserve">n de manera rápida y </w:t>
+      </w:r>
+      <w:proofErr w:type="gramStart"/>
+      <w:r>
+        <w:t>sencilla.</w:t>
+      </w:r>
+      <w:r>
+        <w:t>&lt;</w:t>
+      </w:r>
+      <w:proofErr w:type="gramEnd"/>
+      <w:r>
         <w:t>/p&gt;&lt;/</w:t>
       </w:r>
       <w:proofErr w:type="spellStart"/>
@@ -151,7 +329,7 @@
         <w:rPr>
           <w:b/>
         </w:rPr>
-        <w:t>Visualiza reportes actualizados</w:t>
+        <w:t>Administra a los empleados</w:t>
       </w:r>
     </w:p>
     <w:p>
@@ -167,6 +345,36 @@
       </w:r>
       <w:proofErr w:type="spellEnd"/>
       <w:r>
+        <w:t xml:space="preserve">&gt;&lt;b&gt;&lt;p </w:t>
+      </w:r>
+      <w:proofErr w:type="spellStart"/>
+      <w:r>
+        <w:t>align</w:t>
+      </w:r>
+      <w:proofErr w:type="spellEnd"/>
+      <w:r>
+        <w:t xml:space="preserve"> = 'center'&gt;&lt;FONT SIZE=5&gt;</w:t>
+      </w:r>
+      <w:r>
+        <w:t>Administra a los empleados</w:t>
+      </w:r>
+      <w:r>
+        <w:t>&lt;/</w:t>
+      </w:r>
+      <w:proofErr w:type="spellStart"/>
+      <w:r>
+        <w:t>font</w:t>
+      </w:r>
+      <w:proofErr w:type="spellEnd"/>
+      <w:r>
+        <w:t>&gt;&lt;/p&gt;&lt;/b&gt;&lt;</w:t>
+      </w:r>
+      <w:proofErr w:type="spellStart"/>
+      <w:r>
+        <w:t>br</w:t>
+      </w:r>
+      <w:proofErr w:type="spellEnd"/>
+      <w:r>
         <w:t xml:space="preserve">&gt;&lt;p </w:t>
       </w:r>
       <w:proofErr w:type="spellStart"/>
@@ -183,23 +391,122 @@
       </w:r>
       <w:proofErr w:type="spellEnd"/>
       <w:r>
-        <w:t>'</w:t>
+        <w:t>'&gt;</w:t>
+      </w:r>
+      <w:r>
+        <w:t xml:space="preserve">Gestiona en tiempo real la información de todos los empleados que laboran para "Cines de Venezuela" en cualquiera de sus sucursales de manera práctica y sin </w:t>
       </w:r>
       <w:proofErr w:type="gramStart"/>
       <w:r>
-        <w:t>&gt;¿</w:t>
+        <w:t>complicaciones</w:t>
+      </w:r>
+      <w:r>
+        <w:t>.</w:t>
+      </w:r>
+      <w:r>
+        <w:t>&lt;</w:t>
       </w:r>
       <w:proofErr w:type="gramEnd"/>
       <w:r>
-        <w:t xml:space="preserve">Necesitas conocer las películas proyectadas en el último mes? ¿saber cuáles fueron los clientes más frecuentes? ¿Estar al tanto de los ingresos obtenidos? Visualiza esta información de manera rápida y </w:t>
+        <w:t>/p&gt;&lt;/</w:t>
+      </w:r>
+      <w:proofErr w:type="spellStart"/>
+      <w:r>
+        <w:t>html</w:t>
+      </w:r>
+      <w:proofErr w:type="spellEnd"/>
+      <w:r>
+        <w:t>&gt;</w:t>
+      </w:r>
+    </w:p>
+    <w:p>
+      <w:pPr>
+        <w:pStyle w:val="Ttulo2"/>
+        <w:rPr>
+          <w:b/>
+        </w:rPr>
+      </w:pPr>
+      <w:r>
+        <w:rPr>
+          <w:b/>
+        </w:rPr>
+        <w:t>Dirige las sucursales</w:t>
+      </w:r>
+    </w:p>
+    <w:p>
+      <w:pPr>
+        <w:jc w:val="both"/>
+      </w:pPr>
+      <w:r>
+        <w:t>&lt;</w:t>
+      </w:r>
+      <w:proofErr w:type="spellStart"/>
+      <w:r>
+        <w:t>html</w:t>
+      </w:r>
+      <w:proofErr w:type="spellEnd"/>
+      <w:r>
+        <w:t xml:space="preserve">&gt;&lt;b&gt;&lt;p </w:t>
+      </w:r>
+      <w:proofErr w:type="spellStart"/>
+      <w:r>
+        <w:t>align</w:t>
+      </w:r>
+      <w:proofErr w:type="spellEnd"/>
+      <w:r>
+        <w:t xml:space="preserve"> = 'center'&gt;&lt;FONT SIZE=5&gt;</w:t>
+      </w:r>
+      <w:r>
+        <w:t>Dirige las sucursales</w:t>
+      </w:r>
+      <w:r>
+        <w:t>&lt;/</w:t>
+      </w:r>
+      <w:proofErr w:type="spellStart"/>
+      <w:r>
+        <w:t>font</w:t>
+      </w:r>
+      <w:proofErr w:type="spellEnd"/>
+      <w:r>
+        <w:t>&gt;&lt;/p&gt;&lt;/b&gt;&lt;</w:t>
+      </w:r>
+      <w:proofErr w:type="spellStart"/>
+      <w:r>
+        <w:t>br</w:t>
+      </w:r>
+      <w:proofErr w:type="spellEnd"/>
+      <w:r>
+        <w:t xml:space="preserve">&gt;&lt;p </w:t>
+      </w:r>
+      <w:proofErr w:type="spellStart"/>
+      <w:r>
+        <w:t>align</w:t>
+      </w:r>
+      <w:proofErr w:type="spellEnd"/>
+      <w:r>
+        <w:t xml:space="preserve"> = '</w:t>
+      </w:r>
+      <w:proofErr w:type="spellStart"/>
+      <w:r>
+        <w:t>justify</w:t>
+      </w:r>
+      <w:proofErr w:type="spellEnd"/>
+      <w:r>
+        <w:t>'&gt;</w:t>
+      </w:r>
+      <w:r>
+        <w:t xml:space="preserve">Administra las sucursales que dispone “Cines de Venezuela” y la información que las concierne como sus horarios de trabajo, golosinas disponibles para la venta, películas a proyectar, entre otros </w:t>
       </w:r>
       <w:proofErr w:type="gramStart"/>
       <w:r>
-        <w:t>sencilla.&lt;</w:t>
+        <w:t>datos.&lt;</w:t>
       </w:r>
       <w:proofErr w:type="gramEnd"/>
       <w:r>
-        <w:t>/p&gt;&lt;/</w:t>
+        <w:t>/</w:t>
+      </w:r>
+      <w:r>
+        <w:t>p&gt;&lt;/</w:t>
       </w:r>
       <w:proofErr w:type="spellStart"/>
       <w:r>
@@ -221,7 +528,7 @@
         <w:rPr>
           <w:b/>
         </w:rPr>
-        <w:t>Administra a los empleados</w:t>
+        <w:t>Aplica tus gustos</w:t>
       </w:r>
     </w:p>
     <w:p>
@@ -237,6 +544,36 @@
       </w:r>
       <w:proofErr w:type="spellEnd"/>
       <w:r>
+        <w:t xml:space="preserve">&gt;&lt;b&gt;&lt;p </w:t>
+      </w:r>
+      <w:proofErr w:type="spellStart"/>
+      <w:r>
+        <w:t>align</w:t>
+      </w:r>
+      <w:proofErr w:type="spellEnd"/>
+      <w:r>
+        <w:t xml:space="preserve"> = 'center'&gt;&lt;FONT SIZE=5&gt;</w:t>
+      </w:r>
+      <w:r>
+        <w:t>Aplica tus gustos</w:t>
+      </w:r>
+      <w:r>
+        <w:t>&lt;/</w:t>
+      </w:r>
+      <w:proofErr w:type="spellStart"/>
+      <w:r>
+        <w:t>font</w:t>
+      </w:r>
+      <w:proofErr w:type="spellEnd"/>
+      <w:r>
+        <w:t>&gt;&lt;/p&gt;&lt;/b&gt;&lt;</w:t>
+      </w:r>
+      <w:proofErr w:type="spellStart"/>
+      <w:r>
+        <w:t>br</w:t>
+      </w:r>
+      <w:proofErr w:type="spellEnd"/>
+      <w:r>
         <w:t xml:space="preserve">&gt;&lt;p </w:t>
       </w:r>
       <w:proofErr w:type="spellStart"/>
@@ -253,15 +590,24 @@
       </w:r>
       <w:proofErr w:type="spellEnd"/>
       <w:r>
-        <w:t xml:space="preserve">'&gt;Gestiona en tiempo real la información de todos los empleados que laboran para "Cines de Venezuela" en cualquiera de sus sucursales de manera práctica y sin </w:t>
+        <w:t>'&gt;</w:t>
+      </w:r>
+      <w:r>
+        <w:t xml:space="preserve"> </w:t>
+      </w:r>
+      <w:r>
+        <w:t xml:space="preserve">Selecciona las características que faciliten la navegación dentro de la aplicación según tus propios </w:t>
       </w:r>
       <w:proofErr w:type="gramStart"/>
       <w:r>
-        <w:t>complicaciones.&lt;</w:t>
+        <w:t>gustos.&lt;</w:t>
       </w:r>
       <w:proofErr w:type="gramEnd"/>
       <w:r>
-        <w:t>/p&gt;&lt;/</w:t>
+        <w:t>/</w:t>
+      </w:r>
+      <w:r>
+        <w:t>p&gt;&lt;/</w:t>
       </w:r>
       <w:proofErr w:type="spellStart"/>
       <w:r>
@@ -277,139 +623,172 @@
         <w:pStyle w:val="Ttulo2"/>
         <w:rPr>
           <w:b/>
+          <w:lang w:val="en-US"/>
         </w:rPr>
       </w:pPr>
       <w:r>
         <w:rPr>
           <w:b/>
-        </w:rPr>
-        <w:t>Dirige las sucursales</w:t>
-      </w:r>
-    </w:p>
-    <w:p>
-      <w:pPr>
-        <w:jc w:val="both"/>
-      </w:pPr>
-      <w:r>
+          <w:lang w:val="en-US"/>
+        </w:rPr>
+        <w:t>ADC Corporation</w:t>
+      </w:r>
+    </w:p>
+    <w:p>
+      <w:pPr>
+        <w:spacing w:after="0"/>
+        <w:jc w:val="both"/>
+        <w:rPr>
+          <w:lang w:val="en-US"/>
+        </w:rPr>
+      </w:pPr>
+      <w:bookmarkStart w:id="0" w:name="_GoBack"/>
+      <w:r>
+        <w:rPr>
+          <w:lang w:val="en-US"/>
+        </w:rPr>
         <w:t>&lt;</w:t>
       </w:r>
-      <w:proofErr w:type="spellStart"/>
-      <w:r>
+      <w:proofErr w:type="gramStart"/>
+      <w:r>
+        <w:rPr>
+          <w:lang w:val="en-US"/>
+        </w:rPr>
         <w:t>html</w:t>
       </w:r>
-      <w:proofErr w:type="spellEnd"/>
-      <w:r>
-        <w:t xml:space="preserve">&gt;&lt;p </w:t>
-      </w:r>
-      <w:proofErr w:type="spellStart"/>
-      <w:r>
-        <w:t>align</w:t>
-      </w:r>
-      <w:proofErr w:type="spellEnd"/>
-      <w:r>
-        <w:t xml:space="preserve"> = '</w:t>
-      </w:r>
-      <w:proofErr w:type="spellStart"/>
-      <w:r>
-        <w:t>justify</w:t>
-      </w:r>
-      <w:proofErr w:type="spellEnd"/>
-      <w:r>
-        <w:t xml:space="preserve">'&gt;Administra las sucursales que dispone “Cines de Venezuela” y la información que las concierne como sus horarios de trabajo, golosinas disponibles para la venta, películas a proyectar, entre otros </w:t>
-      </w:r>
+      <w:proofErr w:type="gramEnd"/>
+      <w:r>
+        <w:rPr>
+          <w:lang w:val="en-US"/>
+        </w:rPr>
+        <w:t>&gt;</w:t>
+      </w:r>
+    </w:p>
+    <w:p>
+      <w:pPr>
+        <w:spacing w:after="0"/>
+        <w:jc w:val="both"/>
+        <w:rPr>
+          <w:lang w:val="en-US"/>
+        </w:rPr>
+      </w:pPr>
+      <w:r>
+        <w:rPr>
+          <w:lang w:val="en-US"/>
+        </w:rPr>
+        <w:t>&lt;b&gt;&lt;p align = 'center'&gt;&lt;FONT SIZE=5&gt;</w:t>
+      </w:r>
+      <w:r>
+        <w:rPr>
+          <w:lang w:val="en-US"/>
+        </w:rPr>
+        <w:t>ADC Corporation</w:t>
+      </w:r>
+      <w:r>
+        <w:rPr>
+          <w:lang w:val="en-US"/>
+        </w:rPr>
+        <w:t>&lt;/font&gt;&lt;/p&gt;&lt;/b&gt;&lt;</w:t>
+      </w:r>
+      <w:proofErr w:type="spellStart"/>
+      <w:r>
+        <w:rPr>
+          <w:lang w:val="en-US"/>
+        </w:rPr>
+        <w:t>br</w:t>
+      </w:r>
+      <w:proofErr w:type="spellEnd"/>
+      <w:r>
+        <w:rPr>
+          <w:lang w:val="en-US"/>
+        </w:rPr>
+        <w:t>&gt;</w:t>
+      </w:r>
+    </w:p>
+    <w:p>
+      <w:pPr>
+        <w:spacing w:after="0"/>
+        <w:jc w:val="both"/>
+        <w:rPr>
+          <w:lang w:val="en-US"/>
+        </w:rPr>
+      </w:pPr>
+      <w:r>
+        <w:rPr>
+          <w:lang w:val="en-US"/>
+        </w:rPr>
+        <w:t xml:space="preserve">&lt;p </w:t>
+      </w:r>
+      <w:proofErr w:type="spellStart"/>
+      <w:r>
+        <w:rPr>
+          <w:lang w:val="en-US"/>
+        </w:rPr>
+        <w:t>aling</w:t>
+      </w:r>
+      <w:proofErr w:type="spellEnd"/>
+      <w:r>
+        <w:rPr>
+          <w:lang w:val="en-US"/>
+        </w:rPr>
+        <w:t>='justify'&gt;</w:t>
+      </w:r>
+    </w:p>
+    <w:p>
+      <w:pPr>
+        <w:spacing w:after="0"/>
+        <w:jc w:val="both"/>
+      </w:pPr>
+      <w:r>
+        <w:t>&lt;b&gt;Ingeniería en Informática</w:t>
+      </w:r>
+    </w:p>
+    <w:p>
+      <w:pPr>
+        <w:spacing w:after="0"/>
+        <w:jc w:val="both"/>
+      </w:pPr>
+      <w:r>
+        <w:t>&lt;</w:t>
+      </w:r>
+      <w:proofErr w:type="spellStart"/>
+      <w:r>
+        <w:t>br</w:t>
+      </w:r>
+      <w:proofErr w:type="spellEnd"/>
+      <w:r>
+        <w:t>&gt;=&gt;&lt;i&gt; Laboratorio I.&lt;/b&gt; Sección 1:&lt;/i&gt;</w:t>
+      </w:r>
+    </w:p>
+    <w:p>
+      <w:pPr>
+        <w:spacing w:after="0"/>
+        <w:jc w:val="both"/>
+        <w:rPr>
+          <w:lang w:val="en-US"/>
+        </w:rPr>
+      </w:pPr>
+      <w:r>
+        <w:rPr>
+          <w:lang w:val="en-US"/>
+        </w:rPr>
+        <w:t>&lt;</w:t>
+      </w:r>
+      <w:proofErr w:type="spellStart"/>
       <w:proofErr w:type="gramStart"/>
       <w:r>
-        <w:t>datos.&lt;</w:t>
-      </w:r>
+        <w:rPr>
+          <w:lang w:val="en-US"/>
+        </w:rPr>
+        <w:t>br</w:t>
+      </w:r>
+      <w:proofErr w:type="spellEnd"/>
       <w:proofErr w:type="gramEnd"/>
       <w:r>
-        <w:t>/p&gt;&lt;/</w:t>
-      </w:r>
-      <w:proofErr w:type="spellStart"/>
-      <w:r>
-        <w:t>html</w:t>
-      </w:r>
-      <w:proofErr w:type="spellEnd"/>
-      <w:r>
-        <w:t>&gt;</w:t>
-      </w:r>
-    </w:p>
-    <w:p>
-      <w:pPr>
-        <w:pStyle w:val="Ttulo2"/>
-        <w:rPr>
-          <w:b/>
-        </w:rPr>
-      </w:pPr>
-      <w:r>
-        <w:rPr>
-          <w:b/>
-        </w:rPr>
-        <w:t>Aplica tus gustos</w:t>
-      </w:r>
-    </w:p>
-    <w:p>
-      <w:pPr>
-        <w:jc w:val="both"/>
-      </w:pPr>
-      <w:r>
-        <w:t>&lt;</w:t>
-      </w:r>
-      <w:proofErr w:type="spellStart"/>
-      <w:r>
-        <w:t>html</w:t>
-      </w:r>
-      <w:proofErr w:type="spellEnd"/>
-      <w:r>
-        <w:t xml:space="preserve">&gt;&lt;p </w:t>
-      </w:r>
-      <w:proofErr w:type="spellStart"/>
-      <w:r>
-        <w:t>align</w:t>
-      </w:r>
-      <w:proofErr w:type="spellEnd"/>
-      <w:r>
-        <w:t xml:space="preserve"> = '</w:t>
-      </w:r>
-      <w:proofErr w:type="spellStart"/>
-      <w:r>
-        <w:t>justify</w:t>
-      </w:r>
-      <w:proofErr w:type="spellEnd"/>
-      <w:r>
-        <w:t xml:space="preserve">'&gt;Selecciona las características que faciliten la navegación dentro de la aplicación según tus propios </w:t>
-      </w:r>
-      <w:proofErr w:type="gramStart"/>
-      <w:r>
-        <w:t>gustos.&lt;</w:t>
-      </w:r>
-      <w:proofErr w:type="gramEnd"/>
-      <w:r>
-        <w:t>/p&gt;&lt;/</w:t>
-      </w:r>
-      <w:proofErr w:type="spellStart"/>
-      <w:r>
-        <w:t>html</w:t>
-      </w:r>
-      <w:proofErr w:type="spellEnd"/>
-      <w:r>
-        <w:t>&gt;</w:t>
-      </w:r>
-    </w:p>
-    <w:p>
-      <w:pPr>
-        <w:pStyle w:val="Ttulo2"/>
-        <w:rPr>
-          <w:b/>
-          <w:lang w:val="en-US"/>
-        </w:rPr>
-      </w:pPr>
-      <w:r>
-        <w:rPr>
-          <w:b/>
-          <w:lang w:val="en-US"/>
-        </w:rPr>
-        <w:t>ADC Corporation</w:t>
+        <w:rPr>
+          <w:lang w:val="en-US"/>
+        </w:rPr>
+        <w:t xml:space="preserve">&gt; </w:t>
       </w:r>
     </w:p>
     <w:p>
@@ -424,21 +803,21 @@
         <w:rPr>
           <w:lang w:val="en-US"/>
         </w:rPr>
-        <w:t>&lt;</w:t>
-      </w:r>
-      <w:proofErr w:type="gramStart"/>
-      <w:r>
-        <w:rPr>
-          <w:lang w:val="en-US"/>
-        </w:rPr>
-        <w:t>html</w:t>
-      </w:r>
-      <w:proofErr w:type="gramEnd"/>
-      <w:r>
-        <w:rPr>
-          <w:lang w:val="en-US"/>
-        </w:rPr>
-        <w:t>&gt;</w:t>
+        <w:t>&lt;table class="</w:t>
+      </w:r>
+      <w:proofErr w:type="spellStart"/>
+      <w:r>
+        <w:rPr>
+          <w:lang w:val="en-US"/>
+        </w:rPr>
+        <w:t>egt</w:t>
+      </w:r>
+      <w:proofErr w:type="spellEnd"/>
+      <w:r>
+        <w:rPr>
+          <w:lang w:val="en-US"/>
+        </w:rPr>
+        <w:t xml:space="preserve">"&gt; </w:t>
       </w:r>
     </w:p>
     <w:p>
@@ -453,284 +832,23 @@
         <w:rPr>
           <w:lang w:val="en-US"/>
         </w:rPr>
-        <w:t xml:space="preserve">&lt;p </w:t>
-      </w:r>
-      <w:proofErr w:type="spellStart"/>
-      <w:r>
-        <w:rPr>
-          <w:lang w:val="en-US"/>
-        </w:rPr>
-        <w:t>aling</w:t>
-      </w:r>
-      <w:proofErr w:type="spellEnd"/>
-      <w:r>
-        <w:rPr>
-          <w:lang w:val="en-US"/>
-        </w:rPr>
-        <w:t>='justify'&gt;</w:t>
-      </w:r>
-    </w:p>
-    <w:p>
-      <w:pPr>
-        <w:spacing w:after="0"/>
-        <w:jc w:val="both"/>
-      </w:pPr>
-      <w:r>
-        <w:t>&lt;b&gt;Ingeniería en Informática</w:t>
-      </w:r>
-    </w:p>
-    <w:p>
-      <w:pPr>
-        <w:spacing w:after="0"/>
-        <w:jc w:val="both"/>
-      </w:pPr>
-      <w:r>
-        <w:t>&lt;</w:t>
-      </w:r>
-      <w:proofErr w:type="spellStart"/>
-      <w:r>
-        <w:t>br</w:t>
-      </w:r>
-      <w:proofErr w:type="spellEnd"/>
-      <w:r>
-        <w:t>&gt;=&gt;&lt;i&gt; Laboratorio I.&lt;/b&gt; Sección 1:&lt;/i&gt;</w:t>
-      </w:r>
-    </w:p>
-    <w:p>
-      <w:pPr>
-        <w:spacing w:after="0"/>
-        <w:jc w:val="both"/>
-        <w:rPr>
-          <w:lang w:val="en-US"/>
-        </w:rPr>
-      </w:pPr>
-      <w:r>
-        <w:rPr>
-          <w:lang w:val="en-US"/>
-        </w:rPr>
-        <w:t>&lt;</w:t>
-      </w:r>
-      <w:proofErr w:type="spellStart"/>
-      <w:proofErr w:type="gramStart"/>
-      <w:r>
-        <w:rPr>
-          <w:lang w:val="en-US"/>
-        </w:rPr>
-        <w:t>br</w:t>
-      </w:r>
-      <w:proofErr w:type="spellEnd"/>
-      <w:proofErr w:type="gramEnd"/>
-      <w:r>
-        <w:rPr>
-          <w:lang w:val="en-US"/>
-        </w:rPr>
-        <w:t xml:space="preserve">&gt; </w:t>
-      </w:r>
-    </w:p>
-    <w:p>
-      <w:pPr>
-        <w:spacing w:after="0"/>
-        <w:jc w:val="both"/>
-        <w:rPr>
-          <w:lang w:val="en-US"/>
-        </w:rPr>
-      </w:pPr>
-      <w:r>
-        <w:rPr>
-          <w:lang w:val="en-US"/>
-        </w:rPr>
-        <w:t>&lt;table class="</w:t>
-      </w:r>
-      <w:proofErr w:type="spellStart"/>
-      <w:r>
-        <w:rPr>
-          <w:lang w:val="en-US"/>
-        </w:rPr>
-        <w:t>egt</w:t>
-      </w:r>
-      <w:proofErr w:type="spellEnd"/>
-      <w:r>
-        <w:rPr>
-          <w:lang w:val="en-US"/>
-        </w:rPr>
-        <w:t xml:space="preserve">"&gt; </w:t>
-      </w:r>
-    </w:p>
-    <w:p>
-      <w:pPr>
-        <w:spacing w:after="0"/>
-        <w:jc w:val="both"/>
-        <w:rPr>
-          <w:lang w:val="en-US"/>
-        </w:rPr>
-      </w:pPr>
-      <w:r>
-        <w:rPr>
-          <w:lang w:val="en-US"/>
-        </w:rPr>
-        <w:t>&lt;</w:t>
-      </w:r>
-      <w:proofErr w:type="spellStart"/>
-      <w:proofErr w:type="gramStart"/>
-      <w:r>
-        <w:rPr>
-          <w:lang w:val="en-US"/>
-        </w:rPr>
-        <w:t>tr</w:t>
-      </w:r>
-      <w:proofErr w:type="spellEnd"/>
-      <w:proofErr w:type="gramEnd"/>
-      <w:r>
-        <w:rPr>
-          <w:lang w:val="en-US"/>
-        </w:rPr>
-        <w:t xml:space="preserve">&gt; </w:t>
-      </w:r>
-    </w:p>
-    <w:p>
-      <w:pPr>
-        <w:spacing w:after="0"/>
-        <w:jc w:val="both"/>
-        <w:rPr>
-          <w:lang w:val="en-US"/>
-        </w:rPr>
-      </w:pPr>
-      <w:r>
-        <w:rPr>
-          <w:lang w:val="en-US"/>
-        </w:rPr>
-        <w:t>&lt;</w:t>
-      </w:r>
-      <w:proofErr w:type="gramStart"/>
-      <w:r>
-        <w:rPr>
-          <w:lang w:val="en-US"/>
-        </w:rPr>
-        <w:t>td&gt;</w:t>
-      </w:r>
-      <w:proofErr w:type="spellStart"/>
-      <w:proofErr w:type="gramEnd"/>
-      <w:r>
-        <w:rPr>
-          <w:lang w:val="en-US"/>
-        </w:rPr>
-        <w:t>Brizuela</w:t>
-      </w:r>
-      <w:proofErr w:type="spellEnd"/>
-      <w:r>
-        <w:rPr>
-          <w:lang w:val="en-US"/>
-        </w:rPr>
-        <w:t xml:space="preserve"> Yurisbellys&lt;/td&gt; &lt;td&gt;C.I.: 27.142.239&lt;/td&gt; </w:t>
-      </w:r>
-    </w:p>
-    <w:p>
-      <w:pPr>
-        <w:spacing w:after="0"/>
-        <w:jc w:val="both"/>
-      </w:pPr>
-      <w:r>
-        <w:t>&lt;/</w:t>
-      </w:r>
-      <w:proofErr w:type="spellStart"/>
-      <w:r>
-        <w:t>tr</w:t>
-      </w:r>
-      <w:proofErr w:type="spellEnd"/>
-      <w:r>
-        <w:t xml:space="preserve">&gt; </w:t>
-      </w:r>
-    </w:p>
-    <w:p>
-      <w:pPr>
-        <w:spacing w:after="0"/>
-        <w:jc w:val="both"/>
-      </w:pPr>
-      <w:r>
-        <w:t>&lt;</w:t>
-      </w:r>
-      <w:proofErr w:type="spellStart"/>
-      <w:r>
-        <w:t>tr</w:t>
-      </w:r>
-      <w:proofErr w:type="spellEnd"/>
-      <w:r>
-        <w:t xml:space="preserve">&gt; </w:t>
-      </w:r>
-    </w:p>
-    <w:p>
-      <w:pPr>
-        <w:spacing w:after="0"/>
-        <w:jc w:val="both"/>
-      </w:pPr>
-      <w:r>
-        <w:t>&lt;</w:t>
-      </w:r>
-      <w:proofErr w:type="spellStart"/>
-      <w:r>
-        <w:t>td</w:t>
-      </w:r>
-      <w:proofErr w:type="spellEnd"/>
-      <w:r>
-        <w:t>&gt;Miranda Marihec&lt;/</w:t>
-      </w:r>
-      <w:proofErr w:type="spellStart"/>
-      <w:r>
-        <w:t>td</w:t>
-      </w:r>
-      <w:proofErr w:type="spellEnd"/>
-      <w:r>
-        <w:t>&gt; &lt;</w:t>
-      </w:r>
-      <w:proofErr w:type="spellStart"/>
-      <w:r>
-        <w:t>td</w:t>
-      </w:r>
-      <w:proofErr w:type="spellEnd"/>
-      <w:r>
-        <w:t>&gt;C.I.: 26.120.075&lt;/</w:t>
-      </w:r>
-      <w:proofErr w:type="spellStart"/>
-      <w:r>
-        <w:t>td</w:t>
-      </w:r>
-      <w:proofErr w:type="spellEnd"/>
-      <w:r>
-        <w:t xml:space="preserve">&gt; </w:t>
-      </w:r>
-    </w:p>
-    <w:p>
-      <w:pPr>
-        <w:spacing w:after="0"/>
-        <w:jc w:val="both"/>
-      </w:pPr>
-      <w:r>
-        <w:t>&lt;/</w:t>
-      </w:r>
-      <w:proofErr w:type="spellStart"/>
-      <w:r>
-        <w:t>tr</w:t>
-      </w:r>
-      <w:proofErr w:type="spellEnd"/>
-      <w:r>
-        <w:t xml:space="preserve">&gt; </w:t>
-      </w:r>
-    </w:p>
-    <w:p>
-      <w:pPr>
-        <w:spacing w:after="0"/>
-        <w:jc w:val="both"/>
-      </w:pPr>
-      <w:r>
         <w:lastRenderedPageBreak/>
         <w:t>&lt;</w:t>
       </w:r>
       <w:proofErr w:type="spellStart"/>
-      <w:r>
+      <w:proofErr w:type="gramStart"/>
+      <w:r>
+        <w:rPr>
+          <w:lang w:val="en-US"/>
+        </w:rPr>
         <w:t>tr</w:t>
       </w:r>
       <w:proofErr w:type="spellEnd"/>
-      <w:r>
+      <w:proofErr w:type="gramEnd"/>
+      <w:r>
+        <w:rPr>
+          <w:lang w:val="en-US"/>
+        </w:rPr>
         <w:t xml:space="preserve">&gt; </w:t>
       </w:r>
     </w:p>
@@ -738,16 +856,162 @@
       <w:pPr>
         <w:spacing w:after="0"/>
         <w:jc w:val="both"/>
-      </w:pPr>
-      <w:r>
+        <w:rPr>
+          <w:lang w:val="en-US"/>
+        </w:rPr>
+      </w:pPr>
+      <w:r>
+        <w:rPr>
+          <w:lang w:val="en-US"/>
+        </w:rPr>
         <w:t>&lt;</w:t>
       </w:r>
+      <w:proofErr w:type="gramStart"/>
+      <w:r>
+        <w:rPr>
+          <w:lang w:val="en-US"/>
+        </w:rPr>
+        <w:t>td&gt;</w:t>
+      </w:r>
+      <w:proofErr w:type="spellStart"/>
+      <w:proofErr w:type="gramEnd"/>
+      <w:r>
+        <w:rPr>
+          <w:lang w:val="en-US"/>
+        </w:rPr>
+        <w:t>Brizuela</w:t>
+      </w:r>
+      <w:proofErr w:type="spellEnd"/>
+      <w:r>
+        <w:rPr>
+          <w:lang w:val="en-US"/>
+        </w:rPr>
+        <w:t xml:space="preserve"> Yurisbellys&lt;/td&gt; &lt;td&gt;C.I.: 27.142.239&lt;/td&gt; </w:t>
+      </w:r>
+    </w:p>
+    <w:p>
+      <w:pPr>
+        <w:spacing w:after="0"/>
+        <w:jc w:val="both"/>
+      </w:pPr>
+      <w:r>
+        <w:t>&lt;/</w:t>
+      </w:r>
+      <w:proofErr w:type="spellStart"/>
+      <w:r>
+        <w:t>tr</w:t>
+      </w:r>
+      <w:proofErr w:type="spellEnd"/>
+      <w:r>
+        <w:t xml:space="preserve">&gt; </w:t>
+      </w:r>
+    </w:p>
+    <w:p>
+      <w:pPr>
+        <w:spacing w:after="0"/>
+        <w:jc w:val="both"/>
+      </w:pPr>
+      <w:r>
+        <w:t>&lt;</w:t>
+      </w:r>
+      <w:proofErr w:type="spellStart"/>
+      <w:r>
+        <w:t>tr</w:t>
+      </w:r>
+      <w:proofErr w:type="spellEnd"/>
+      <w:r>
+        <w:t xml:space="preserve">&gt; </w:t>
+      </w:r>
+    </w:p>
+    <w:p>
+      <w:pPr>
+        <w:spacing w:after="0"/>
+        <w:jc w:val="both"/>
+      </w:pPr>
+      <w:r>
+        <w:t>&lt;</w:t>
+      </w:r>
       <w:proofErr w:type="spellStart"/>
       <w:r>
         <w:t>td</w:t>
       </w:r>
       <w:proofErr w:type="spellEnd"/>
       <w:r>
+        <w:t>&gt;Miranda Marihec&lt;/</w:t>
+      </w:r>
+      <w:proofErr w:type="spellStart"/>
+      <w:r>
+        <w:t>td</w:t>
+      </w:r>
+      <w:proofErr w:type="spellEnd"/>
+      <w:r>
+        <w:t>&gt; &lt;</w:t>
+      </w:r>
+      <w:proofErr w:type="spellStart"/>
+      <w:r>
+        <w:t>td</w:t>
+      </w:r>
+      <w:proofErr w:type="spellEnd"/>
+      <w:r>
+        <w:t>&gt;C.I.: 26.120.075&lt;/</w:t>
+      </w:r>
+      <w:proofErr w:type="spellStart"/>
+      <w:r>
+        <w:t>td</w:t>
+      </w:r>
+      <w:proofErr w:type="spellEnd"/>
+      <w:r>
+        <w:t xml:space="preserve">&gt; </w:t>
+      </w:r>
+    </w:p>
+    <w:p>
+      <w:pPr>
+        <w:spacing w:after="0"/>
+        <w:jc w:val="both"/>
+      </w:pPr>
+      <w:r>
+        <w:t>&lt;/</w:t>
+      </w:r>
+      <w:proofErr w:type="spellStart"/>
+      <w:r>
+        <w:t>tr</w:t>
+      </w:r>
+      <w:proofErr w:type="spellEnd"/>
+      <w:r>
+        <w:t xml:space="preserve">&gt; </w:t>
+      </w:r>
+    </w:p>
+    <w:p>
+      <w:pPr>
+        <w:spacing w:after="0"/>
+        <w:jc w:val="both"/>
+      </w:pPr>
+      <w:r>
+        <w:t>&lt;</w:t>
+      </w:r>
+      <w:proofErr w:type="spellStart"/>
+      <w:r>
+        <w:t>tr</w:t>
+      </w:r>
+      <w:proofErr w:type="spellEnd"/>
+      <w:r>
+        <w:t xml:space="preserve">&gt; </w:t>
+      </w:r>
+    </w:p>
+    <w:p>
+      <w:pPr>
+        <w:spacing w:after="0"/>
+        <w:jc w:val="both"/>
+      </w:pPr>
+      <w:r>
+        <w:t>&lt;</w:t>
+      </w:r>
+      <w:proofErr w:type="spellStart"/>
+      <w:r>
+        <w:t>td</w:t>
+      </w:r>
+      <w:proofErr w:type="spellEnd"/>
+      <w:r>
         <w:t>&gt;Montero Michael&lt;/</w:t>
       </w:r>
       <w:proofErr w:type="spellStart"/>
@@ -985,6 +1249,7 @@
         <w:t>&gt;</w:t>
       </w:r>
     </w:p>
+    <w:bookmarkEnd w:id="0"/>
     <w:p>
       <w:pPr>
         <w:pStyle w:val="Ttulo1"/>
@@ -999,8 +1264,6 @@
         </w:rPr>
         <w:t>Ventas</w:t>
       </w:r>
-      <w:bookmarkStart w:id="0" w:name="_GoBack"/>
-      <w:bookmarkEnd w:id="0"/>
     </w:p>
     <w:p>
       <w:pPr>
@@ -1393,6 +1656,31 @@
       </w:r>
       <w:r>
         <w:t>) de la fila en la tabla.</w:t>
+      </w:r>
+    </w:p>
+    <w:p>
+      <w:pPr>
+        <w:pStyle w:val="Prrafodelista"/>
+        <w:numPr>
+          <w:ilvl w:val="0"/>
+          <w:numId w:val="2"/>
+        </w:numPr>
+        <w:ind w:left="426"/>
+        <w:jc w:val="both"/>
+      </w:pPr>
+      <w:r>
+        <w:t>&lt;FONT SIZE= x</w:t>
+      </w:r>
+      <w:r>
+        <w:t>&gt; &lt;/</w:t>
+      </w:r>
+      <w:proofErr w:type="spellStart"/>
+      <w:r>
+        <w:t>font</w:t>
+      </w:r>
+      <w:proofErr w:type="spellEnd"/>
+      <w:r>
+        <w:t>&gt; indica el tamaño de una letra (sustituir la ‘x’ por un valor numérico en el rango de [1,7]. Por defecto, el tamaño de la letra es ‘3’. La letra de mayor tamaño es ‘7’.</w:t>
       </w:r>
     </w:p>
     <w:p>
@@ -2042,6 +2330,7 @@
   <w:style w:type="paragraph" w:default="1" w:styleId="Normal">
     <w:name w:val="Normal"/>
     <w:qFormat/>
+    <w:rsid w:val="00FA0D91"/>
   </w:style>
   <w:style w:type="paragraph" w:styleId="Ttulo1">
     <w:name w:val="heading 1"/>
@@ -2453,7 +2742,7 @@
 </file>
 
 <file path=customXml/itemProps1.xml><?xml version="1.0" encoding="utf-8"?>
-<ds:datastoreItem xmlns:ds="http://schemas.openxmlformats.org/officeDocument/2006/customXml" ds:itemID="{3535EC32-4B96-407C-AF2A-803530AD3446}">
+<ds:datastoreItem xmlns:ds="http://schemas.openxmlformats.org/officeDocument/2006/customXml" ds:itemID="{5C6D22FE-41A7-419F-AE5F-71C0E133835A}">
   <ds:schemaRefs>
     <ds:schemaRef ds:uri="http://schemas.openxmlformats.org/officeDocument/2006/bibliography"/>
   </ds:schemaRefs>

</xml_diff>